<commit_message>
Animation, Basic AI & sprite adjustment
Korrigerat sprites & animationer för att få fienders rotation att stämma
överens med den riktning de rör sig i.
</commit_message>
<xml_diff>
--- a/Dokumentation/Iteration 3.docx
+++ b/Dokumentation/Iteration 3.docx
@@ -656,7 +656,7 @@
                 <w:color w:val="000000"/>
                 <w:lang w:eastAsia="sv-SE"/>
               </w:rPr>
-              <w:t>Påbörjad</w:t>
+              <w:t>Klar</w:t>
             </w:r>
           </w:p>
         </w:tc>
@@ -714,6 +714,14 @@
                 <w:lang w:eastAsia="sv-SE"/>
               </w:rPr>
             </w:pPr>
+            <w:r>
+              <w:rPr>
+                <w:rFonts w:ascii="Calibri" w:eastAsia="Times New Roman" w:hAnsi="Calibri" w:cs="Times New Roman"/>
+                <w:color w:val="000000"/>
+                <w:lang w:eastAsia="sv-SE"/>
+              </w:rPr>
+              <w:t>2</w:t>
+            </w:r>
           </w:p>
         </w:tc>
       </w:tr>
@@ -994,15 +1002,7 @@
                 <w:color w:val="000000"/>
                 <w:lang w:eastAsia="sv-SE"/>
               </w:rPr>
-              <w:t>P</w:t>
-            </w:r>
-            <w:r>
-              <w:rPr>
-                <w:rFonts w:ascii="Calibri" w:eastAsia="Times New Roman" w:hAnsi="Calibri" w:cs="Times New Roman"/>
-                <w:color w:val="000000"/>
-                <w:lang w:eastAsia="sv-SE"/>
-              </w:rPr>
-              <w:t>åbörjad</w:t>
+              <w:t>Klar</w:t>
             </w:r>
           </w:p>
         </w:tc>
@@ -1060,6 +1060,14 @@
                 <w:lang w:eastAsia="sv-SE"/>
               </w:rPr>
             </w:pPr>
+            <w:r>
+              <w:rPr>
+                <w:rFonts w:ascii="Calibri" w:eastAsia="Times New Roman" w:hAnsi="Calibri" w:cs="Times New Roman"/>
+                <w:color w:val="000000"/>
+                <w:lang w:eastAsia="sv-SE"/>
+              </w:rPr>
+              <w:t>2</w:t>
+            </w:r>
           </w:p>
         </w:tc>
       </w:tr>
@@ -3493,7 +3501,7 @@
                 <w:color w:val="000000"/>
                 <w:lang w:eastAsia="sv-SE"/>
               </w:rPr>
-              <w:t>Påbörjad</w:t>
+              <w:t>Klar</w:t>
             </w:r>
           </w:p>
         </w:tc>
@@ -3747,8 +3755,10 @@
                 <w:color w:val="000000"/>
                 <w:lang w:eastAsia="sv-SE"/>
               </w:rPr>
-              <w:t>Påbörjad</w:t>
-            </w:r>
+              <w:t>Klar</w:t>
+            </w:r>
+            <w:bookmarkStart w:id="0" w:name="_GoBack"/>
+            <w:bookmarkEnd w:id="0"/>
           </w:p>
         </w:tc>
         <w:tc>
@@ -4539,8 +4549,6 @@
                 <w:lang w:eastAsia="sv-SE"/>
               </w:rPr>
             </w:pPr>
-            <w:bookmarkStart w:id="0" w:name="_GoBack"/>
-            <w:bookmarkEnd w:id="0"/>
           </w:p>
         </w:tc>
       </w:tr>

</xml_diff>

<commit_message>
Damage flash, timer and enemy health
Lagt till blinkeffekt och tillfällig odödlighet vid skada, samt börjat
koda fiendehälsa.
</commit_message>
<xml_diff>
--- a/Dokumentation/Iteration 3.docx
+++ b/Dokumentation/Iteration 3.docx
@@ -1475,6 +1475,14 @@
               </w:rPr>
               <w:t>Skadeanimering</w:t>
             </w:r>
+            <w:r>
+              <w:rPr>
+                <w:rFonts w:ascii="Calibri" w:eastAsia="Times New Roman" w:hAnsi="Calibri" w:cs="Times New Roman"/>
+                <w:color w:val="000000"/>
+                <w:lang w:eastAsia="sv-SE"/>
+              </w:rPr>
+              <w:t xml:space="preserve"> &amp; timer</w:t>
+            </w:r>
           </w:p>
         </w:tc>
         <w:tc>
@@ -1505,7 +1513,15 @@
                 <w:color w:val="000000"/>
                 <w:lang w:eastAsia="sv-SE"/>
               </w:rPr>
-              <w:t>Ej påbörjad</w:t>
+              <w:t>P</w:t>
+            </w:r>
+            <w:r>
+              <w:rPr>
+                <w:rFonts w:ascii="Calibri" w:eastAsia="Times New Roman" w:hAnsi="Calibri" w:cs="Times New Roman"/>
+                <w:color w:val="000000"/>
+                <w:lang w:eastAsia="sv-SE"/>
+              </w:rPr>
+              <w:t>åbörjad</w:t>
             </w:r>
           </w:p>
         </w:tc>
@@ -1563,6 +1579,16 @@
                 <w:lang w:eastAsia="sv-SE"/>
               </w:rPr>
             </w:pPr>
+            <w:r>
+              <w:rPr>
+                <w:rFonts w:ascii="Calibri" w:eastAsia="Times New Roman" w:hAnsi="Calibri" w:cs="Times New Roman"/>
+                <w:color w:val="000000"/>
+                <w:lang w:eastAsia="sv-SE"/>
+              </w:rPr>
+              <w:t>2</w:t>
+            </w:r>
+            <w:bookmarkStart w:id="0" w:name="_GoBack"/>
+            <w:bookmarkEnd w:id="0"/>
           </w:p>
         </w:tc>
       </w:tr>
@@ -1787,7 +1813,23 @@
                 <w:color w:val="000000"/>
                 <w:lang w:eastAsia="sv-SE"/>
               </w:rPr>
-              <w:t>Ronnie: Attacktimer</w:t>
+              <w:t xml:space="preserve">Ronnie: </w:t>
+            </w:r>
+            <w:r>
+              <w:rPr>
+                <w:rFonts w:ascii="Calibri" w:eastAsia="Times New Roman" w:hAnsi="Calibri" w:cs="Times New Roman"/>
+                <w:color w:val="000000"/>
+                <w:lang w:eastAsia="sv-SE"/>
+              </w:rPr>
+              <w:t>Attack</w:t>
+            </w:r>
+            <w:r>
+              <w:rPr>
+                <w:rFonts w:ascii="Calibri" w:eastAsia="Times New Roman" w:hAnsi="Calibri" w:cs="Times New Roman"/>
+                <w:color w:val="000000"/>
+                <w:lang w:eastAsia="sv-SE"/>
+              </w:rPr>
+              <w:t>timer</w:t>
             </w:r>
           </w:p>
         </w:tc>
@@ -3757,8 +3799,6 @@
               </w:rPr>
               <w:t>Klar</w:t>
             </w:r>
-            <w:bookmarkStart w:id="0" w:name="_GoBack"/>
-            <w:bookmarkEnd w:id="0"/>
           </w:p>
         </w:tc>
         <w:tc>
@@ -5434,7 +5474,7 @@
           <w:rPr>
             <w:noProof/>
           </w:rPr>
-          <w:t>2</w:t>
+          <w:t>1</w:t>
         </w:r>
         <w:r>
           <w:rPr>

</xml_diff>

<commit_message>
More animations & documentation
Lagt till förstörelseanimationer & effektanimation för krukor och
livdrycker. Även dokumenterat min veckas arbete och planerat inför nästa
iteration.
</commit_message>
<xml_diff>
--- a/Dokumentation/Iteration 3.docx
+++ b/Dokumentation/Iteration 3.docx
@@ -42,7 +42,7 @@
     </w:p>
     <w:tbl>
       <w:tblPr>
-        <w:tblW w:w="9477" w:type="dxa"/>
+        <w:tblW w:w="9632" w:type="dxa"/>
         <w:tblInd w:w="55" w:type="dxa"/>
         <w:tblCellMar>
           <w:left w:w="70" w:type="dxa"/>
@@ -52,7 +52,7 @@
       </w:tblPr>
       <w:tblGrid>
         <w:gridCol w:w="2460"/>
-        <w:gridCol w:w="2620"/>
+        <w:gridCol w:w="2775"/>
         <w:gridCol w:w="1597"/>
         <w:gridCol w:w="1440"/>
         <w:gridCol w:w="1360"/>
@@ -86,7 +86,7 @@
         </w:tc>
         <w:tc>
           <w:tcPr>
-            <w:tcW w:w="2620" w:type="dxa"/>
+            <w:tcW w:w="2775" w:type="dxa"/>
             <w:tcBorders>
               <w:top w:val="nil"/>
               <w:left w:val="nil"/>
@@ -232,7 +232,7 @@
         </w:tc>
         <w:tc>
           <w:tcPr>
-            <w:tcW w:w="2620" w:type="dxa"/>
+            <w:tcW w:w="2775" w:type="dxa"/>
             <w:tcBorders>
               <w:top w:val="single" w:sz="4" w:space="0" w:color="auto"/>
               <w:left w:val="nil"/>
@@ -433,7 +433,7 @@
         </w:tc>
         <w:tc>
           <w:tcPr>
-            <w:tcW w:w="2620" w:type="dxa"/>
+            <w:tcW w:w="2775" w:type="dxa"/>
             <w:tcBorders>
               <w:top w:val="single" w:sz="4" w:space="0" w:color="auto"/>
               <w:left w:val="nil"/>
@@ -586,45 +586,37 @@
                 <w:lang w:eastAsia="sv-SE"/>
               </w:rPr>
             </w:pPr>
-            <w:r>
-              <w:rPr>
-                <w:rFonts w:ascii="Calibri" w:eastAsia="Times New Roman" w:hAnsi="Calibri" w:cs="Times New Roman"/>
-                <w:color w:val="000000"/>
-                <w:lang w:eastAsia="sv-SE"/>
-              </w:rPr>
-              <w:t>F3.1.</w:t>
-            </w:r>
-          </w:p>
-        </w:tc>
-        <w:tc>
-          <w:tcPr>
-            <w:tcW w:w="2620" w:type="dxa"/>
-            <w:tcBorders>
-              <w:top w:val="single" w:sz="4" w:space="0" w:color="auto"/>
-              <w:left w:val="nil"/>
-              <w:bottom w:val="single" w:sz="4" w:space="0" w:color="auto"/>
-              <w:right w:val="single" w:sz="4" w:space="0" w:color="auto"/>
-            </w:tcBorders>
-            <w:shd w:val="clear" w:color="000000" w:fill="DDD9C4"/>
-            <w:noWrap/>
-            <w:vAlign w:val="bottom"/>
-          </w:tcPr>
-          <w:p>
-            <w:pPr>
-              <w:spacing w:after="0" w:line="240" w:lineRule="auto"/>
-              <w:rPr>
-                <w:rFonts w:ascii="Calibri" w:eastAsia="Times New Roman" w:hAnsi="Calibri" w:cs="Times New Roman"/>
-                <w:color w:val="000000"/>
-                <w:lang w:eastAsia="sv-SE"/>
-              </w:rPr>
-            </w:pPr>
-            <w:r>
-              <w:rPr>
-                <w:rFonts w:ascii="Calibri" w:eastAsia="Times New Roman" w:hAnsi="Calibri" w:cs="Times New Roman"/>
-                <w:color w:val="000000"/>
-                <w:lang w:eastAsia="sv-SE"/>
-              </w:rPr>
-              <w:t>Ben: AI - rörelse</w:t>
+          </w:p>
+        </w:tc>
+        <w:tc>
+          <w:tcPr>
+            <w:tcW w:w="2775" w:type="dxa"/>
+            <w:tcBorders>
+              <w:top w:val="single" w:sz="4" w:space="0" w:color="auto"/>
+              <w:left w:val="nil"/>
+              <w:bottom w:val="single" w:sz="4" w:space="0" w:color="auto"/>
+              <w:right w:val="single" w:sz="4" w:space="0" w:color="auto"/>
+            </w:tcBorders>
+            <w:shd w:val="clear" w:color="000000" w:fill="DDD9C4"/>
+            <w:noWrap/>
+            <w:vAlign w:val="bottom"/>
+          </w:tcPr>
+          <w:p>
+            <w:pPr>
+              <w:spacing w:after="0" w:line="240" w:lineRule="auto"/>
+              <w:rPr>
+                <w:rFonts w:ascii="Calibri" w:eastAsia="Times New Roman" w:hAnsi="Calibri" w:cs="Times New Roman"/>
+                <w:color w:val="000000"/>
+                <w:lang w:eastAsia="sv-SE"/>
+              </w:rPr>
+            </w:pPr>
+            <w:r>
+              <w:rPr>
+                <w:rFonts w:ascii="Calibri" w:eastAsia="Times New Roman" w:hAnsi="Calibri" w:cs="Times New Roman"/>
+                <w:color w:val="000000"/>
+                <w:lang w:eastAsia="sv-SE"/>
+              </w:rPr>
+              <w:t>Fiender: Livsystem &amp; timer</w:t>
             </w:r>
           </w:p>
         </w:tc>
@@ -688,7 +680,7 @@
                 <w:color w:val="000000"/>
                 <w:lang w:eastAsia="sv-SE"/>
               </w:rPr>
-              <w:t>4</w:t>
+              <w:t>1</w:t>
             </w:r>
           </w:p>
         </w:tc>
@@ -757,55 +749,39 @@
                 <w:color w:val="000000"/>
                 <w:lang w:eastAsia="sv-SE"/>
               </w:rPr>
-              <w:t>K2.2 &amp; K2.3</w:t>
-            </w:r>
-          </w:p>
-        </w:tc>
-        <w:tc>
-          <w:tcPr>
-            <w:tcW w:w="2620" w:type="dxa"/>
-            <w:tcBorders>
-              <w:top w:val="single" w:sz="4" w:space="0" w:color="auto"/>
-              <w:left w:val="nil"/>
-              <w:bottom w:val="single" w:sz="4" w:space="0" w:color="auto"/>
-              <w:right w:val="single" w:sz="4" w:space="0" w:color="auto"/>
-            </w:tcBorders>
-            <w:shd w:val="clear" w:color="000000" w:fill="DDD9C4"/>
-            <w:noWrap/>
-            <w:vAlign w:val="bottom"/>
-          </w:tcPr>
-          <w:p>
-            <w:pPr>
-              <w:spacing w:after="0" w:line="240" w:lineRule="auto"/>
-              <w:rPr>
-                <w:rFonts w:ascii="Calibri" w:eastAsia="Times New Roman" w:hAnsi="Calibri" w:cs="Times New Roman"/>
-                <w:color w:val="000000"/>
-                <w:lang w:eastAsia="sv-SE"/>
-              </w:rPr>
-            </w:pPr>
-            <w:r>
-              <w:rPr>
-                <w:rFonts w:ascii="Calibri" w:eastAsia="Times New Roman" w:hAnsi="Calibri" w:cs="Times New Roman"/>
-                <w:color w:val="000000"/>
-                <w:lang w:eastAsia="sv-SE"/>
-              </w:rPr>
-              <w:t xml:space="preserve">Ben: </w:t>
-            </w:r>
-            <w:r>
-              <w:rPr>
-                <w:rFonts w:ascii="Calibri" w:eastAsia="Times New Roman" w:hAnsi="Calibri" w:cs="Times New Roman"/>
-                <w:color w:val="000000"/>
-                <w:lang w:eastAsia="sv-SE"/>
-              </w:rPr>
-              <w:t>Rörelsea</w:t>
-            </w:r>
-            <w:r>
-              <w:rPr>
-                <w:rFonts w:ascii="Calibri" w:eastAsia="Times New Roman" w:hAnsi="Calibri" w:cs="Times New Roman"/>
-                <w:color w:val="000000"/>
-                <w:lang w:eastAsia="sv-SE"/>
-              </w:rPr>
-              <w:t>nimation</w:t>
+              <w:t>F3.1.</w:t>
+            </w:r>
+          </w:p>
+        </w:tc>
+        <w:tc>
+          <w:tcPr>
+            <w:tcW w:w="2775" w:type="dxa"/>
+            <w:tcBorders>
+              <w:top w:val="single" w:sz="4" w:space="0" w:color="auto"/>
+              <w:left w:val="nil"/>
+              <w:bottom w:val="single" w:sz="4" w:space="0" w:color="auto"/>
+              <w:right w:val="single" w:sz="4" w:space="0" w:color="auto"/>
+            </w:tcBorders>
+            <w:shd w:val="clear" w:color="000000" w:fill="DDD9C4"/>
+            <w:noWrap/>
+            <w:vAlign w:val="bottom"/>
+          </w:tcPr>
+          <w:p>
+            <w:pPr>
+              <w:spacing w:after="0" w:line="240" w:lineRule="auto"/>
+              <w:rPr>
+                <w:rFonts w:ascii="Calibri" w:eastAsia="Times New Roman" w:hAnsi="Calibri" w:cs="Times New Roman"/>
+                <w:color w:val="000000"/>
+                <w:lang w:eastAsia="sv-SE"/>
+              </w:rPr>
+            </w:pPr>
+            <w:r>
+              <w:rPr>
+                <w:rFonts w:ascii="Calibri" w:eastAsia="Times New Roman" w:hAnsi="Calibri" w:cs="Times New Roman"/>
+                <w:color w:val="000000"/>
+                <w:lang w:eastAsia="sv-SE"/>
+              </w:rPr>
+              <w:t>Fiender: AI - Rörelse</w:t>
             </w:r>
           </w:p>
         </w:tc>
@@ -869,7 +845,7 @@
                 <w:color w:val="000000"/>
                 <w:lang w:eastAsia="sv-SE"/>
               </w:rPr>
-              <w:t>2</w:t>
+              <w:t>8</w:t>
             </w:r>
           </w:p>
         </w:tc>
@@ -901,7 +877,7 @@
                 <w:color w:val="000000"/>
                 <w:lang w:eastAsia="sv-SE"/>
               </w:rPr>
-              <w:t>0,5</w:t>
+              <w:t>4</w:t>
             </w:r>
           </w:p>
         </w:tc>
@@ -932,45 +908,37 @@
                 <w:lang w:eastAsia="sv-SE"/>
               </w:rPr>
             </w:pPr>
-            <w:r>
-              <w:rPr>
-                <w:rFonts w:ascii="Calibri" w:eastAsia="Times New Roman" w:hAnsi="Calibri" w:cs="Times New Roman"/>
-                <w:color w:val="000000"/>
-                <w:lang w:eastAsia="sv-SE"/>
-              </w:rPr>
-              <w:t>F3.1.</w:t>
-            </w:r>
-          </w:p>
-        </w:tc>
-        <w:tc>
-          <w:tcPr>
-            <w:tcW w:w="2620" w:type="dxa"/>
-            <w:tcBorders>
-              <w:top w:val="single" w:sz="4" w:space="0" w:color="auto"/>
-              <w:left w:val="nil"/>
-              <w:bottom w:val="single" w:sz="4" w:space="0" w:color="auto"/>
-              <w:right w:val="single" w:sz="4" w:space="0" w:color="auto"/>
-            </w:tcBorders>
-            <w:shd w:val="clear" w:color="000000" w:fill="DDD9C4"/>
-            <w:noWrap/>
-            <w:vAlign w:val="bottom"/>
-          </w:tcPr>
-          <w:p>
-            <w:pPr>
-              <w:spacing w:after="0" w:line="240" w:lineRule="auto"/>
-              <w:rPr>
-                <w:rFonts w:ascii="Calibri" w:eastAsia="Times New Roman" w:hAnsi="Calibri" w:cs="Times New Roman"/>
-                <w:color w:val="000000"/>
-                <w:lang w:eastAsia="sv-SE"/>
-              </w:rPr>
-            </w:pPr>
-            <w:r>
-              <w:rPr>
-                <w:rFonts w:ascii="Calibri" w:eastAsia="Times New Roman" w:hAnsi="Calibri" w:cs="Times New Roman"/>
-                <w:color w:val="000000"/>
-                <w:lang w:eastAsia="sv-SE"/>
-              </w:rPr>
-              <w:t>Urkel: AI - rörelse</w:t>
+          </w:p>
+        </w:tc>
+        <w:tc>
+          <w:tcPr>
+            <w:tcW w:w="2775" w:type="dxa"/>
+            <w:tcBorders>
+              <w:top w:val="single" w:sz="4" w:space="0" w:color="auto"/>
+              <w:left w:val="nil"/>
+              <w:bottom w:val="single" w:sz="4" w:space="0" w:color="auto"/>
+              <w:right w:val="single" w:sz="4" w:space="0" w:color="auto"/>
+            </w:tcBorders>
+            <w:shd w:val="clear" w:color="000000" w:fill="DDD9C4"/>
+            <w:noWrap/>
+            <w:vAlign w:val="bottom"/>
+          </w:tcPr>
+          <w:p>
+            <w:pPr>
+              <w:spacing w:after="0" w:line="240" w:lineRule="auto"/>
+              <w:rPr>
+                <w:rFonts w:ascii="Calibri" w:eastAsia="Times New Roman" w:hAnsi="Calibri" w:cs="Times New Roman"/>
+                <w:color w:val="000000"/>
+                <w:lang w:eastAsia="sv-SE"/>
+              </w:rPr>
+            </w:pPr>
+            <w:r>
+              <w:rPr>
+                <w:rFonts w:ascii="Calibri" w:eastAsia="Times New Roman" w:hAnsi="Calibri" w:cs="Times New Roman"/>
+                <w:color w:val="000000"/>
+                <w:lang w:eastAsia="sv-SE"/>
+              </w:rPr>
+              <w:t>NPCs: Rörelseanimation</w:t>
             </w:r>
           </w:p>
         </w:tc>
@@ -1034,7 +1002,7 @@
                 <w:color w:val="000000"/>
                 <w:lang w:eastAsia="sv-SE"/>
               </w:rPr>
-              <w:t>4</w:t>
+              <w:t>3</w:t>
             </w:r>
           </w:p>
         </w:tc>
@@ -1066,7 +1034,7 @@
                 <w:color w:val="000000"/>
                 <w:lang w:eastAsia="sv-SE"/>
               </w:rPr>
-              <w:t>2</w:t>
+              <w:t>1,5</w:t>
             </w:r>
           </w:p>
         </w:tc>
@@ -1103,55 +1071,47 @@
                 <w:color w:val="000000"/>
                 <w:lang w:eastAsia="sv-SE"/>
               </w:rPr>
-              <w:t>K2.2 &amp; K2.3</w:t>
-            </w:r>
-          </w:p>
-        </w:tc>
-        <w:tc>
-          <w:tcPr>
-            <w:tcW w:w="2620" w:type="dxa"/>
-            <w:tcBorders>
-              <w:top w:val="single" w:sz="4" w:space="0" w:color="auto"/>
-              <w:left w:val="nil"/>
-              <w:bottom w:val="single" w:sz="4" w:space="0" w:color="auto"/>
-              <w:right w:val="single" w:sz="4" w:space="0" w:color="auto"/>
-            </w:tcBorders>
-            <w:shd w:val="clear" w:color="000000" w:fill="DDD9C4"/>
-            <w:noWrap/>
-            <w:vAlign w:val="bottom"/>
-          </w:tcPr>
-          <w:p>
-            <w:pPr>
-              <w:spacing w:after="0" w:line="240" w:lineRule="auto"/>
-              <w:rPr>
-                <w:rFonts w:ascii="Calibri" w:eastAsia="Times New Roman" w:hAnsi="Calibri" w:cs="Times New Roman"/>
-                <w:color w:val="000000"/>
-                <w:lang w:eastAsia="sv-SE"/>
-              </w:rPr>
-            </w:pPr>
-            <w:r>
-              <w:rPr>
-                <w:rFonts w:ascii="Calibri" w:eastAsia="Times New Roman" w:hAnsi="Calibri" w:cs="Times New Roman"/>
-                <w:color w:val="000000"/>
-                <w:lang w:eastAsia="sv-SE"/>
-              </w:rPr>
-              <w:t xml:space="preserve">Urkel: </w:t>
-            </w:r>
-            <w:r>
-              <w:rPr>
-                <w:rFonts w:ascii="Calibri" w:eastAsia="Times New Roman" w:hAnsi="Calibri" w:cs="Times New Roman"/>
-                <w:color w:val="000000"/>
-                <w:lang w:eastAsia="sv-SE"/>
-              </w:rPr>
-              <w:t>Rörelsea</w:t>
-            </w:r>
-            <w:r>
-              <w:rPr>
-                <w:rFonts w:ascii="Calibri" w:eastAsia="Times New Roman" w:hAnsi="Calibri" w:cs="Times New Roman"/>
-                <w:color w:val="000000"/>
-                <w:lang w:eastAsia="sv-SE"/>
-              </w:rPr>
-              <w:t>nimation</w:t>
+              <w:t>K2</w:t>
+            </w:r>
+          </w:p>
+        </w:tc>
+        <w:tc>
+          <w:tcPr>
+            <w:tcW w:w="2775" w:type="dxa"/>
+            <w:tcBorders>
+              <w:top w:val="single" w:sz="4" w:space="0" w:color="auto"/>
+              <w:left w:val="nil"/>
+              <w:bottom w:val="single" w:sz="4" w:space="0" w:color="auto"/>
+              <w:right w:val="single" w:sz="4" w:space="0" w:color="auto"/>
+            </w:tcBorders>
+            <w:shd w:val="clear" w:color="000000" w:fill="DDD9C4"/>
+            <w:noWrap/>
+            <w:vAlign w:val="bottom"/>
+          </w:tcPr>
+          <w:p>
+            <w:pPr>
+              <w:spacing w:after="0" w:line="240" w:lineRule="auto"/>
+              <w:rPr>
+                <w:rFonts w:ascii="Calibri" w:eastAsia="Times New Roman" w:hAnsi="Calibri" w:cs="Times New Roman"/>
+                <w:color w:val="000000"/>
+                <w:lang w:eastAsia="sv-SE"/>
+              </w:rPr>
+            </w:pPr>
+            <w:r>
+              <w:rPr>
+                <w:rFonts w:ascii="Calibri" w:eastAsia="Times New Roman" w:hAnsi="Calibri" w:cs="Times New Roman"/>
+                <w:color w:val="000000"/>
+                <w:lang w:eastAsia="sv-SE"/>
+              </w:rPr>
+              <w:t>Skadeanimering</w:t>
+            </w:r>
+            <w:r>
+              <w:rPr>
+                <w:rFonts w:ascii="Calibri" w:eastAsia="Times New Roman" w:hAnsi="Calibri" w:cs="Times New Roman"/>
+                <w:color w:val="000000"/>
+                <w:lang w:eastAsia="sv-SE"/>
+              </w:rPr>
+              <w:t xml:space="preserve"> &amp; timer</w:t>
             </w:r>
           </w:p>
         </w:tc>
@@ -1215,7 +1175,7 @@
                 <w:color w:val="000000"/>
                 <w:lang w:eastAsia="sv-SE"/>
               </w:rPr>
-              <w:t>2</w:t>
+              <w:t>1</w:t>
             </w:r>
           </w:p>
         </w:tc>
@@ -1247,7 +1207,7 @@
                 <w:color w:val="000000"/>
                 <w:lang w:eastAsia="sv-SE"/>
               </w:rPr>
-              <w:t>0,5</w:t>
+              <w:t>4</w:t>
             </w:r>
           </w:p>
         </w:tc>
@@ -1278,37 +1238,45 @@
                 <w:lang w:eastAsia="sv-SE"/>
               </w:rPr>
             </w:pPr>
-          </w:p>
-        </w:tc>
-        <w:tc>
-          <w:tcPr>
-            <w:tcW w:w="2620" w:type="dxa"/>
-            <w:tcBorders>
-              <w:top w:val="single" w:sz="4" w:space="0" w:color="auto"/>
-              <w:left w:val="nil"/>
-              <w:bottom w:val="single" w:sz="4" w:space="0" w:color="auto"/>
-              <w:right w:val="single" w:sz="4" w:space="0" w:color="auto"/>
-            </w:tcBorders>
-            <w:shd w:val="clear" w:color="000000" w:fill="DDD9C4"/>
-            <w:noWrap/>
-            <w:vAlign w:val="bottom"/>
-          </w:tcPr>
-          <w:p>
-            <w:pPr>
-              <w:spacing w:after="0" w:line="240" w:lineRule="auto"/>
-              <w:rPr>
-                <w:rFonts w:ascii="Calibri" w:eastAsia="Times New Roman" w:hAnsi="Calibri" w:cs="Times New Roman"/>
-                <w:color w:val="000000"/>
-                <w:lang w:eastAsia="sv-SE"/>
-              </w:rPr>
-            </w:pPr>
-            <w:r>
-              <w:rPr>
-                <w:rFonts w:ascii="Calibri" w:eastAsia="Times New Roman" w:hAnsi="Calibri" w:cs="Times New Roman"/>
-                <w:color w:val="000000"/>
-                <w:lang w:eastAsia="sv-SE"/>
-              </w:rPr>
-              <w:t>Horsie: Idleanimation</w:t>
+            <w:r>
+              <w:rPr>
+                <w:rFonts w:ascii="Calibri" w:eastAsia="Times New Roman" w:hAnsi="Calibri" w:cs="Times New Roman"/>
+                <w:color w:val="000000"/>
+                <w:lang w:eastAsia="sv-SE"/>
+              </w:rPr>
+              <w:t>K2</w:t>
+            </w:r>
+          </w:p>
+        </w:tc>
+        <w:tc>
+          <w:tcPr>
+            <w:tcW w:w="2775" w:type="dxa"/>
+            <w:tcBorders>
+              <w:top w:val="single" w:sz="4" w:space="0" w:color="auto"/>
+              <w:left w:val="nil"/>
+              <w:bottom w:val="single" w:sz="4" w:space="0" w:color="auto"/>
+              <w:right w:val="single" w:sz="4" w:space="0" w:color="auto"/>
+            </w:tcBorders>
+            <w:shd w:val="clear" w:color="000000" w:fill="DDD9C4"/>
+            <w:noWrap/>
+            <w:vAlign w:val="bottom"/>
+          </w:tcPr>
+          <w:p>
+            <w:pPr>
+              <w:spacing w:after="0" w:line="240" w:lineRule="auto"/>
+              <w:rPr>
+                <w:rFonts w:ascii="Calibri" w:eastAsia="Times New Roman" w:hAnsi="Calibri" w:cs="Times New Roman"/>
+                <w:color w:val="000000"/>
+                <w:lang w:eastAsia="sv-SE"/>
+              </w:rPr>
+            </w:pPr>
+            <w:r>
+              <w:rPr>
+                <w:rFonts w:ascii="Calibri" w:eastAsia="Times New Roman" w:hAnsi="Calibri" w:cs="Times New Roman"/>
+                <w:color w:val="000000"/>
+                <w:lang w:eastAsia="sv-SE"/>
+              </w:rPr>
+              <w:t>Helningsanimering</w:t>
             </w:r>
           </w:p>
         </w:tc>
@@ -1404,7 +1372,7 @@
                 <w:color w:val="000000"/>
                 <w:lang w:eastAsia="sv-SE"/>
               </w:rPr>
-              <w:t>0,5</w:t>
+              <w:t>1</w:t>
             </w:r>
           </w:p>
         </w:tc>
@@ -1435,53 +1403,37 @@
                 <w:lang w:eastAsia="sv-SE"/>
               </w:rPr>
             </w:pPr>
-            <w:r>
-              <w:rPr>
-                <w:rFonts w:ascii="Calibri" w:eastAsia="Times New Roman" w:hAnsi="Calibri" w:cs="Times New Roman"/>
-                <w:color w:val="000000"/>
-                <w:lang w:eastAsia="sv-SE"/>
-              </w:rPr>
-              <w:t>K2</w:t>
-            </w:r>
-          </w:p>
-        </w:tc>
-        <w:tc>
-          <w:tcPr>
-            <w:tcW w:w="2620" w:type="dxa"/>
-            <w:tcBorders>
-              <w:top w:val="single" w:sz="4" w:space="0" w:color="auto"/>
-              <w:left w:val="nil"/>
-              <w:bottom w:val="single" w:sz="4" w:space="0" w:color="auto"/>
-              <w:right w:val="single" w:sz="4" w:space="0" w:color="auto"/>
-            </w:tcBorders>
-            <w:shd w:val="clear" w:color="000000" w:fill="DDD9C4"/>
-            <w:noWrap/>
-            <w:vAlign w:val="bottom"/>
-          </w:tcPr>
-          <w:p>
-            <w:pPr>
-              <w:spacing w:after="0" w:line="240" w:lineRule="auto"/>
-              <w:rPr>
-                <w:rFonts w:ascii="Calibri" w:eastAsia="Times New Roman" w:hAnsi="Calibri" w:cs="Times New Roman"/>
-                <w:color w:val="000000"/>
-                <w:lang w:eastAsia="sv-SE"/>
-              </w:rPr>
-            </w:pPr>
-            <w:r>
-              <w:rPr>
-                <w:rFonts w:ascii="Calibri" w:eastAsia="Times New Roman" w:hAnsi="Calibri" w:cs="Times New Roman"/>
-                <w:color w:val="000000"/>
-                <w:lang w:eastAsia="sv-SE"/>
-              </w:rPr>
-              <w:t>Skadeanimering</w:t>
-            </w:r>
-            <w:r>
-              <w:rPr>
-                <w:rFonts w:ascii="Calibri" w:eastAsia="Times New Roman" w:hAnsi="Calibri" w:cs="Times New Roman"/>
-                <w:color w:val="000000"/>
-                <w:lang w:eastAsia="sv-SE"/>
-              </w:rPr>
-              <w:t xml:space="preserve"> &amp; timer</w:t>
+          </w:p>
+        </w:tc>
+        <w:tc>
+          <w:tcPr>
+            <w:tcW w:w="2775" w:type="dxa"/>
+            <w:tcBorders>
+              <w:top w:val="single" w:sz="4" w:space="0" w:color="auto"/>
+              <w:left w:val="nil"/>
+              <w:bottom w:val="single" w:sz="4" w:space="0" w:color="auto"/>
+              <w:right w:val="single" w:sz="4" w:space="0" w:color="auto"/>
+            </w:tcBorders>
+            <w:shd w:val="clear" w:color="000000" w:fill="DDD9C4"/>
+            <w:noWrap/>
+            <w:vAlign w:val="bottom"/>
+          </w:tcPr>
+          <w:p>
+            <w:pPr>
+              <w:spacing w:after="0" w:line="240" w:lineRule="auto"/>
+              <w:rPr>
+                <w:rFonts w:ascii="Calibri" w:eastAsia="Times New Roman" w:hAnsi="Calibri" w:cs="Times New Roman"/>
+                <w:color w:val="000000"/>
+                <w:lang w:eastAsia="sv-SE"/>
+              </w:rPr>
+            </w:pPr>
+            <w:r>
+              <w:rPr>
+                <w:rFonts w:ascii="Calibri" w:eastAsia="Times New Roman" w:hAnsi="Calibri" w:cs="Times New Roman"/>
+                <w:color w:val="000000"/>
+                <w:lang w:eastAsia="sv-SE"/>
+              </w:rPr>
+              <w:t>Kruka: Förstörelsespawn</w:t>
             </w:r>
           </w:p>
         </w:tc>
@@ -1545,7 +1497,7 @@
                 <w:color w:val="000000"/>
                 <w:lang w:eastAsia="sv-SE"/>
               </w:rPr>
-              <w:t>1</w:t>
+              <w:t>0,5</w:t>
             </w:r>
           </w:p>
         </w:tc>
@@ -1577,7 +1529,7 @@
                 <w:color w:val="000000"/>
                 <w:lang w:eastAsia="sv-SE"/>
               </w:rPr>
-              <w:t>4</w:t>
+              <w:t>0,5</w:t>
             </w:r>
           </w:p>
         </w:tc>
@@ -1612,33 +1564,33 @@
         </w:tc>
         <w:tc>
           <w:tcPr>
-            <w:tcW w:w="2620" w:type="dxa"/>
-            <w:tcBorders>
-              <w:top w:val="single" w:sz="4" w:space="0" w:color="auto"/>
-              <w:left w:val="nil"/>
-              <w:bottom w:val="single" w:sz="4" w:space="0" w:color="auto"/>
-              <w:right w:val="single" w:sz="4" w:space="0" w:color="auto"/>
-            </w:tcBorders>
-            <w:shd w:val="clear" w:color="000000" w:fill="DDD9C4"/>
-            <w:noWrap/>
-            <w:vAlign w:val="bottom"/>
-          </w:tcPr>
-          <w:p>
-            <w:pPr>
-              <w:spacing w:after="0" w:line="240" w:lineRule="auto"/>
-              <w:rPr>
-                <w:rFonts w:ascii="Calibri" w:eastAsia="Times New Roman" w:hAnsi="Calibri" w:cs="Times New Roman"/>
-                <w:color w:val="000000"/>
-                <w:lang w:eastAsia="sv-SE"/>
-              </w:rPr>
-            </w:pPr>
-            <w:r>
-              <w:rPr>
-                <w:rFonts w:ascii="Calibri" w:eastAsia="Times New Roman" w:hAnsi="Calibri" w:cs="Times New Roman"/>
-                <w:color w:val="000000"/>
-                <w:lang w:eastAsia="sv-SE"/>
-              </w:rPr>
-              <w:t>Fiende livsystem</w:t>
+            <w:tcW w:w="2775" w:type="dxa"/>
+            <w:tcBorders>
+              <w:top w:val="single" w:sz="4" w:space="0" w:color="auto"/>
+              <w:left w:val="nil"/>
+              <w:bottom w:val="single" w:sz="4" w:space="0" w:color="auto"/>
+              <w:right w:val="single" w:sz="4" w:space="0" w:color="auto"/>
+            </w:tcBorders>
+            <w:shd w:val="clear" w:color="000000" w:fill="DDD9C4"/>
+            <w:noWrap/>
+            <w:vAlign w:val="bottom"/>
+          </w:tcPr>
+          <w:p>
+            <w:pPr>
+              <w:spacing w:after="0" w:line="240" w:lineRule="auto"/>
+              <w:rPr>
+                <w:rFonts w:ascii="Calibri" w:eastAsia="Times New Roman" w:hAnsi="Calibri" w:cs="Times New Roman"/>
+                <w:color w:val="000000"/>
+                <w:lang w:eastAsia="sv-SE"/>
+              </w:rPr>
+            </w:pPr>
+            <w:r>
+              <w:rPr>
+                <w:rFonts w:ascii="Calibri" w:eastAsia="Times New Roman" w:hAnsi="Calibri" w:cs="Times New Roman"/>
+                <w:color w:val="000000"/>
+                <w:lang w:eastAsia="sv-SE"/>
+              </w:rPr>
+              <w:t>Kruka: Förstörelseanimering</w:t>
             </w:r>
           </w:p>
         </w:tc>
@@ -1734,7 +1686,7 @@
                 <w:color w:val="000000"/>
                 <w:lang w:eastAsia="sv-SE"/>
               </w:rPr>
-              <w:t>1</w:t>
+              <w:t>1,2</w:t>
             </w:r>
           </w:p>
         </w:tc>
@@ -1765,45 +1717,37 @@
                 <w:lang w:eastAsia="sv-SE"/>
               </w:rPr>
             </w:pPr>
-            <w:r>
-              <w:rPr>
-                <w:rFonts w:ascii="Calibri" w:eastAsia="Times New Roman" w:hAnsi="Calibri" w:cs="Times New Roman"/>
-                <w:color w:val="000000"/>
-                <w:lang w:eastAsia="sv-SE"/>
-              </w:rPr>
-              <w:t>K2</w:t>
-            </w:r>
-          </w:p>
-        </w:tc>
-        <w:tc>
-          <w:tcPr>
-            <w:tcW w:w="2620" w:type="dxa"/>
-            <w:tcBorders>
-              <w:top w:val="single" w:sz="4" w:space="0" w:color="auto"/>
-              <w:left w:val="nil"/>
-              <w:bottom w:val="single" w:sz="4" w:space="0" w:color="auto"/>
-              <w:right w:val="single" w:sz="4" w:space="0" w:color="auto"/>
-            </w:tcBorders>
-            <w:shd w:val="clear" w:color="000000" w:fill="DDD9C4"/>
-            <w:noWrap/>
-            <w:vAlign w:val="bottom"/>
-          </w:tcPr>
-          <w:p>
-            <w:pPr>
-              <w:spacing w:after="0" w:line="240" w:lineRule="auto"/>
-              <w:rPr>
-                <w:rFonts w:ascii="Calibri" w:eastAsia="Times New Roman" w:hAnsi="Calibri" w:cs="Times New Roman"/>
-                <w:color w:val="000000"/>
-                <w:lang w:eastAsia="sv-SE"/>
-              </w:rPr>
-            </w:pPr>
-            <w:r>
-              <w:rPr>
-                <w:rFonts w:ascii="Calibri" w:eastAsia="Times New Roman" w:hAnsi="Calibri" w:cs="Times New Roman"/>
-                <w:color w:val="000000"/>
-                <w:lang w:eastAsia="sv-SE"/>
-              </w:rPr>
-              <w:t>Helningsanimering</w:t>
+          </w:p>
+        </w:tc>
+        <w:tc>
+          <w:tcPr>
+            <w:tcW w:w="2775" w:type="dxa"/>
+            <w:tcBorders>
+              <w:top w:val="single" w:sz="4" w:space="0" w:color="auto"/>
+              <w:left w:val="nil"/>
+              <w:bottom w:val="single" w:sz="4" w:space="0" w:color="auto"/>
+              <w:right w:val="single" w:sz="4" w:space="0" w:color="auto"/>
+            </w:tcBorders>
+            <w:shd w:val="clear" w:color="000000" w:fill="DDD9C4"/>
+            <w:noWrap/>
+            <w:vAlign w:val="bottom"/>
+          </w:tcPr>
+          <w:p>
+            <w:pPr>
+              <w:spacing w:after="0" w:line="240" w:lineRule="auto"/>
+              <w:rPr>
+                <w:rFonts w:ascii="Calibri" w:eastAsia="Times New Roman" w:hAnsi="Calibri" w:cs="Times New Roman"/>
+                <w:color w:val="000000"/>
+                <w:lang w:eastAsia="sv-SE"/>
+              </w:rPr>
+            </w:pPr>
+            <w:r>
+              <w:rPr>
+                <w:rFonts w:ascii="Calibri" w:eastAsia="Times New Roman" w:hAnsi="Calibri" w:cs="Times New Roman"/>
+                <w:color w:val="000000"/>
+                <w:lang w:eastAsia="sv-SE"/>
+              </w:rPr>
+              <w:t>HealthPotion: Gloweffekt</w:t>
             </w:r>
           </w:p>
         </w:tc>
@@ -1867,7 +1811,7 @@
                 <w:color w:val="000000"/>
                 <w:lang w:eastAsia="sv-SE"/>
               </w:rPr>
-              <w:t>1</w:t>
+              <w:t>2</w:t>
             </w:r>
           </w:p>
         </w:tc>
@@ -1899,7 +1843,7 @@
                 <w:color w:val="000000"/>
                 <w:lang w:eastAsia="sv-SE"/>
               </w:rPr>
-              <w:t>1</w:t>
+              <w:t>2</w:t>
             </w:r>
           </w:p>
         </w:tc>
@@ -1930,61 +1874,37 @@
                 <w:lang w:eastAsia="sv-SE"/>
               </w:rPr>
             </w:pPr>
-            <w:r>
-              <w:rPr>
-                <w:rFonts w:ascii="Calibri" w:eastAsia="Times New Roman" w:hAnsi="Calibri" w:cs="Times New Roman"/>
-                <w:color w:val="000000"/>
-                <w:lang w:eastAsia="sv-SE"/>
-              </w:rPr>
-              <w:t>F4</w:t>
-            </w:r>
-          </w:p>
-        </w:tc>
-        <w:tc>
-          <w:tcPr>
-            <w:tcW w:w="2620" w:type="dxa"/>
-            <w:tcBorders>
-              <w:top w:val="single" w:sz="4" w:space="0" w:color="auto"/>
-              <w:left w:val="nil"/>
-              <w:bottom w:val="single" w:sz="4" w:space="0" w:color="auto"/>
-              <w:right w:val="single" w:sz="4" w:space="0" w:color="auto"/>
-            </w:tcBorders>
-            <w:shd w:val="clear" w:color="000000" w:fill="DDD9C4"/>
-            <w:noWrap/>
-            <w:vAlign w:val="bottom"/>
-          </w:tcPr>
-          <w:p>
-            <w:pPr>
-              <w:spacing w:after="0" w:line="240" w:lineRule="auto"/>
-              <w:rPr>
-                <w:rFonts w:ascii="Calibri" w:eastAsia="Times New Roman" w:hAnsi="Calibri" w:cs="Times New Roman"/>
-                <w:color w:val="000000"/>
-                <w:lang w:eastAsia="sv-SE"/>
-              </w:rPr>
-            </w:pPr>
-            <w:r>
-              <w:rPr>
-                <w:rFonts w:ascii="Calibri" w:eastAsia="Times New Roman" w:hAnsi="Calibri" w:cs="Times New Roman"/>
-                <w:color w:val="000000"/>
-                <w:lang w:eastAsia="sv-SE"/>
-              </w:rPr>
-              <w:t xml:space="preserve">Ronnie: </w:t>
-            </w:r>
-            <w:r>
-              <w:rPr>
-                <w:rFonts w:ascii="Calibri" w:eastAsia="Times New Roman" w:hAnsi="Calibri" w:cs="Times New Roman"/>
-                <w:color w:val="000000"/>
-                <w:lang w:eastAsia="sv-SE"/>
-              </w:rPr>
-              <w:t>Attack</w:t>
-            </w:r>
-            <w:r>
-              <w:rPr>
-                <w:rFonts w:ascii="Calibri" w:eastAsia="Times New Roman" w:hAnsi="Calibri" w:cs="Times New Roman"/>
-                <w:color w:val="000000"/>
-                <w:lang w:eastAsia="sv-SE"/>
-              </w:rPr>
-              <w:t>timer</w:t>
+          </w:p>
+        </w:tc>
+        <w:tc>
+          <w:tcPr>
+            <w:tcW w:w="2775" w:type="dxa"/>
+            <w:tcBorders>
+              <w:top w:val="single" w:sz="4" w:space="0" w:color="auto"/>
+              <w:left w:val="nil"/>
+              <w:bottom w:val="single" w:sz="4" w:space="0" w:color="auto"/>
+              <w:right w:val="single" w:sz="4" w:space="0" w:color="auto"/>
+            </w:tcBorders>
+            <w:shd w:val="clear" w:color="000000" w:fill="DDD9C4"/>
+            <w:noWrap/>
+            <w:vAlign w:val="bottom"/>
+          </w:tcPr>
+          <w:p>
+            <w:pPr>
+              <w:spacing w:after="0" w:line="240" w:lineRule="auto"/>
+              <w:rPr>
+                <w:rFonts w:ascii="Calibri" w:eastAsia="Times New Roman" w:hAnsi="Calibri" w:cs="Times New Roman"/>
+                <w:color w:val="000000"/>
+                <w:lang w:eastAsia="sv-SE"/>
+              </w:rPr>
+            </w:pPr>
+            <w:r>
+              <w:rPr>
+                <w:rFonts w:ascii="Calibri" w:eastAsia="Times New Roman" w:hAnsi="Calibri" w:cs="Times New Roman"/>
+                <w:color w:val="000000"/>
+                <w:lang w:eastAsia="sv-SE"/>
+              </w:rPr>
+              <w:t>Handledarmöte</w:t>
             </w:r>
           </w:p>
         </w:tc>
@@ -2048,7 +1968,7 @@
                 <w:color w:val="000000"/>
                 <w:lang w:eastAsia="sv-SE"/>
               </w:rPr>
-              <w:t>2</w:t>
+              <w:t>1,5</w:t>
             </w:r>
           </w:p>
         </w:tc>
@@ -2111,37 +2031,45 @@
                 <w:lang w:eastAsia="sv-SE"/>
               </w:rPr>
             </w:pPr>
-          </w:p>
-        </w:tc>
-        <w:tc>
-          <w:tcPr>
-            <w:tcW w:w="2620" w:type="dxa"/>
-            <w:tcBorders>
-              <w:top w:val="single" w:sz="4" w:space="0" w:color="auto"/>
-              <w:left w:val="nil"/>
-              <w:bottom w:val="single" w:sz="4" w:space="0" w:color="auto"/>
-              <w:right w:val="single" w:sz="4" w:space="0" w:color="auto"/>
-            </w:tcBorders>
-            <w:shd w:val="clear" w:color="000000" w:fill="DDD9C4"/>
-            <w:noWrap/>
-            <w:vAlign w:val="bottom"/>
-          </w:tcPr>
-          <w:p>
-            <w:pPr>
-              <w:spacing w:after="0" w:line="240" w:lineRule="auto"/>
-              <w:rPr>
-                <w:rFonts w:ascii="Calibri" w:eastAsia="Times New Roman" w:hAnsi="Calibri" w:cs="Times New Roman"/>
-                <w:color w:val="000000"/>
-                <w:lang w:eastAsia="sv-SE"/>
-              </w:rPr>
-            </w:pPr>
-            <w:r>
-              <w:rPr>
-                <w:rFonts w:ascii="Calibri" w:eastAsia="Times New Roman" w:hAnsi="Calibri" w:cs="Times New Roman"/>
-                <w:color w:val="000000"/>
-                <w:lang w:eastAsia="sv-SE"/>
-              </w:rPr>
-              <w:t>Handledarmöte</w:t>
+            <w:r>
+              <w:rPr>
+                <w:rFonts w:ascii="Calibri" w:eastAsia="Times New Roman" w:hAnsi="Calibri" w:cs="Times New Roman"/>
+                <w:color w:val="000000"/>
+                <w:lang w:eastAsia="sv-SE"/>
+              </w:rPr>
+              <w:t>K3</w:t>
+            </w:r>
+          </w:p>
+        </w:tc>
+        <w:tc>
+          <w:tcPr>
+            <w:tcW w:w="2775" w:type="dxa"/>
+            <w:tcBorders>
+              <w:top w:val="single" w:sz="4" w:space="0" w:color="auto"/>
+              <w:left w:val="nil"/>
+              <w:bottom w:val="single" w:sz="4" w:space="0" w:color="auto"/>
+              <w:right w:val="single" w:sz="4" w:space="0" w:color="auto"/>
+            </w:tcBorders>
+            <w:shd w:val="clear" w:color="000000" w:fill="DDD9C4"/>
+            <w:noWrap/>
+            <w:vAlign w:val="bottom"/>
+          </w:tcPr>
+          <w:p>
+            <w:pPr>
+              <w:spacing w:after="0" w:line="240" w:lineRule="auto"/>
+              <w:rPr>
+                <w:rFonts w:ascii="Calibri" w:eastAsia="Times New Roman" w:hAnsi="Calibri" w:cs="Times New Roman"/>
+                <w:color w:val="000000"/>
+                <w:lang w:eastAsia="sv-SE"/>
+              </w:rPr>
+            </w:pPr>
+            <w:r>
+              <w:rPr>
+                <w:rFonts w:ascii="Calibri" w:eastAsia="Times New Roman" w:hAnsi="Calibri" w:cs="Times New Roman"/>
+                <w:color w:val="000000"/>
+                <w:lang w:eastAsia="sv-SE"/>
+              </w:rPr>
+              <w:t>Testfallsplanering</w:t>
             </w:r>
           </w:p>
         </w:tc>
@@ -2173,7 +2101,7 @@
                 <w:color w:val="000000"/>
                 <w:lang w:eastAsia="sv-SE"/>
               </w:rPr>
-              <w:t>Klar</w:t>
+              <w:t>Framskjuten</w:t>
             </w:r>
           </w:p>
         </w:tc>
@@ -2205,7 +2133,7 @@
                 <w:color w:val="000000"/>
                 <w:lang w:eastAsia="sv-SE"/>
               </w:rPr>
-              <w:t>1,5</w:t>
+              <w:t>2</w:t>
             </w:r>
           </w:p>
         </w:tc>
@@ -2237,7 +2165,7 @@
                 <w:color w:val="000000"/>
                 <w:lang w:eastAsia="sv-SE"/>
               </w:rPr>
-              <w:t>1</w:t>
+              <w:t>-</w:t>
             </w:r>
           </w:p>
         </w:tc>
@@ -2280,33 +2208,33 @@
         </w:tc>
         <w:tc>
           <w:tcPr>
-            <w:tcW w:w="2620" w:type="dxa"/>
-            <w:tcBorders>
-              <w:top w:val="single" w:sz="4" w:space="0" w:color="auto"/>
-              <w:left w:val="nil"/>
-              <w:bottom w:val="single" w:sz="4" w:space="0" w:color="auto"/>
-              <w:right w:val="single" w:sz="4" w:space="0" w:color="auto"/>
-            </w:tcBorders>
-            <w:shd w:val="clear" w:color="000000" w:fill="DDD9C4"/>
-            <w:noWrap/>
-            <w:vAlign w:val="bottom"/>
-          </w:tcPr>
-          <w:p>
-            <w:pPr>
-              <w:spacing w:after="0" w:line="240" w:lineRule="auto"/>
-              <w:rPr>
-                <w:rFonts w:ascii="Calibri" w:eastAsia="Times New Roman" w:hAnsi="Calibri" w:cs="Times New Roman"/>
-                <w:color w:val="000000"/>
-                <w:lang w:eastAsia="sv-SE"/>
-              </w:rPr>
-            </w:pPr>
-            <w:r>
-              <w:rPr>
-                <w:rFonts w:ascii="Calibri" w:eastAsia="Times New Roman" w:hAnsi="Calibri" w:cs="Times New Roman"/>
-                <w:color w:val="000000"/>
-                <w:lang w:eastAsia="sv-SE"/>
-              </w:rPr>
-              <w:t>Testfallsplanering</w:t>
+            <w:tcW w:w="2775" w:type="dxa"/>
+            <w:tcBorders>
+              <w:top w:val="single" w:sz="4" w:space="0" w:color="auto"/>
+              <w:left w:val="nil"/>
+              <w:bottom w:val="single" w:sz="4" w:space="0" w:color="auto"/>
+              <w:right w:val="single" w:sz="4" w:space="0" w:color="auto"/>
+            </w:tcBorders>
+            <w:shd w:val="clear" w:color="000000" w:fill="DDD9C4"/>
+            <w:noWrap/>
+            <w:vAlign w:val="bottom"/>
+          </w:tcPr>
+          <w:p>
+            <w:pPr>
+              <w:spacing w:after="0" w:line="240" w:lineRule="auto"/>
+              <w:rPr>
+                <w:rFonts w:ascii="Calibri" w:eastAsia="Times New Roman" w:hAnsi="Calibri" w:cs="Times New Roman"/>
+                <w:color w:val="000000"/>
+                <w:lang w:eastAsia="sv-SE"/>
+              </w:rPr>
+            </w:pPr>
+            <w:r>
+              <w:rPr>
+                <w:rFonts w:ascii="Calibri" w:eastAsia="Times New Roman" w:hAnsi="Calibri" w:cs="Times New Roman"/>
+                <w:color w:val="000000"/>
+                <w:lang w:eastAsia="sv-SE"/>
+              </w:rPr>
+              <w:t>Systemtest &amp; rapportering</w:t>
             </w:r>
           </w:p>
         </w:tc>
@@ -2338,7 +2266,7 @@
                 <w:color w:val="000000"/>
                 <w:lang w:eastAsia="sv-SE"/>
               </w:rPr>
-              <w:t>Ej påbörjad</w:t>
+              <w:t>Framskjuten</w:t>
             </w:r>
           </w:p>
         </w:tc>
@@ -2370,7 +2298,7 @@
                 <w:color w:val="000000"/>
                 <w:lang w:eastAsia="sv-SE"/>
               </w:rPr>
-              <w:t>2</w:t>
+              <w:t>4</w:t>
             </w:r>
           </w:p>
         </w:tc>
@@ -2396,6 +2324,14 @@
                 <w:lang w:eastAsia="sv-SE"/>
               </w:rPr>
             </w:pPr>
+            <w:r>
+              <w:rPr>
+                <w:rFonts w:ascii="Calibri" w:eastAsia="Times New Roman" w:hAnsi="Calibri" w:cs="Times New Roman"/>
+                <w:color w:val="000000"/>
+                <w:lang w:eastAsia="sv-SE"/>
+              </w:rPr>
+              <w:t>-</w:t>
+            </w:r>
           </w:p>
         </w:tc>
       </w:tr>
@@ -2425,45 +2361,37 @@
                 <w:lang w:eastAsia="sv-SE"/>
               </w:rPr>
             </w:pPr>
-            <w:r>
-              <w:rPr>
-                <w:rFonts w:ascii="Calibri" w:eastAsia="Times New Roman" w:hAnsi="Calibri" w:cs="Times New Roman"/>
-                <w:color w:val="000000"/>
-                <w:lang w:eastAsia="sv-SE"/>
-              </w:rPr>
-              <w:t>K3</w:t>
-            </w:r>
-          </w:p>
-        </w:tc>
-        <w:tc>
-          <w:tcPr>
-            <w:tcW w:w="2620" w:type="dxa"/>
-            <w:tcBorders>
-              <w:top w:val="single" w:sz="4" w:space="0" w:color="auto"/>
-              <w:left w:val="nil"/>
-              <w:bottom w:val="single" w:sz="4" w:space="0" w:color="auto"/>
-              <w:right w:val="single" w:sz="4" w:space="0" w:color="auto"/>
-            </w:tcBorders>
-            <w:shd w:val="clear" w:color="000000" w:fill="DDD9C4"/>
-            <w:noWrap/>
-            <w:vAlign w:val="bottom"/>
-          </w:tcPr>
-          <w:p>
-            <w:pPr>
-              <w:spacing w:after="0" w:line="240" w:lineRule="auto"/>
-              <w:rPr>
-                <w:rFonts w:ascii="Calibri" w:eastAsia="Times New Roman" w:hAnsi="Calibri" w:cs="Times New Roman"/>
-                <w:color w:val="000000"/>
-                <w:lang w:eastAsia="sv-SE"/>
-              </w:rPr>
-            </w:pPr>
-            <w:r>
-              <w:rPr>
-                <w:rFonts w:ascii="Calibri" w:eastAsia="Times New Roman" w:hAnsi="Calibri" w:cs="Times New Roman"/>
-                <w:color w:val="000000"/>
-                <w:lang w:eastAsia="sv-SE"/>
-              </w:rPr>
-              <w:t>Systemtest &amp; rapportering</w:t>
+          </w:p>
+        </w:tc>
+        <w:tc>
+          <w:tcPr>
+            <w:tcW w:w="2775" w:type="dxa"/>
+            <w:tcBorders>
+              <w:top w:val="single" w:sz="4" w:space="0" w:color="auto"/>
+              <w:left w:val="nil"/>
+              <w:bottom w:val="single" w:sz="4" w:space="0" w:color="auto"/>
+              <w:right w:val="single" w:sz="4" w:space="0" w:color="auto"/>
+            </w:tcBorders>
+            <w:shd w:val="clear" w:color="000000" w:fill="DDD9C4"/>
+            <w:noWrap/>
+            <w:vAlign w:val="bottom"/>
+          </w:tcPr>
+          <w:p>
+            <w:pPr>
+              <w:spacing w:after="0" w:line="240" w:lineRule="auto"/>
+              <w:rPr>
+                <w:rFonts w:ascii="Calibri" w:eastAsia="Times New Roman" w:hAnsi="Calibri" w:cs="Times New Roman"/>
+                <w:color w:val="000000"/>
+                <w:lang w:eastAsia="sv-SE"/>
+              </w:rPr>
+            </w:pPr>
+            <w:r>
+              <w:rPr>
+                <w:rFonts w:ascii="Calibri" w:eastAsia="Times New Roman" w:hAnsi="Calibri" w:cs="Times New Roman"/>
+                <w:color w:val="000000"/>
+                <w:lang w:eastAsia="sv-SE"/>
+              </w:rPr>
+              <w:t>Skapa interationsplan 4</w:t>
             </w:r>
           </w:p>
         </w:tc>
@@ -2495,7 +2423,7 @@
                 <w:color w:val="000000"/>
                 <w:lang w:eastAsia="sv-SE"/>
               </w:rPr>
-              <w:t>Ej påbörjad</w:t>
+              <w:t>Klar</w:t>
             </w:r>
           </w:p>
         </w:tc>
@@ -2527,7 +2455,7 @@
                 <w:color w:val="000000"/>
                 <w:lang w:eastAsia="sv-SE"/>
               </w:rPr>
-              <w:t>4</w:t>
+              <w:t>1</w:t>
             </w:r>
           </w:p>
         </w:tc>
@@ -2553,6 +2481,14 @@
                 <w:lang w:eastAsia="sv-SE"/>
               </w:rPr>
             </w:pPr>
+            <w:r>
+              <w:rPr>
+                <w:rFonts w:ascii="Calibri" w:eastAsia="Times New Roman" w:hAnsi="Calibri" w:cs="Times New Roman"/>
+                <w:color w:val="000000"/>
+                <w:lang w:eastAsia="sv-SE"/>
+              </w:rPr>
+              <w:t>1</w:t>
+            </w:r>
           </w:p>
         </w:tc>
       </w:tr>
@@ -2586,33 +2522,33 @@
         </w:tc>
         <w:tc>
           <w:tcPr>
-            <w:tcW w:w="2620" w:type="dxa"/>
-            <w:tcBorders>
-              <w:top w:val="single" w:sz="4" w:space="0" w:color="auto"/>
-              <w:left w:val="nil"/>
-              <w:bottom w:val="single" w:sz="4" w:space="0" w:color="auto"/>
-              <w:right w:val="single" w:sz="4" w:space="0" w:color="auto"/>
-            </w:tcBorders>
-            <w:shd w:val="clear" w:color="000000" w:fill="DDD9C4"/>
-            <w:noWrap/>
-            <w:vAlign w:val="bottom"/>
-          </w:tcPr>
-          <w:p>
-            <w:pPr>
-              <w:spacing w:after="0" w:line="240" w:lineRule="auto"/>
-              <w:rPr>
-                <w:rFonts w:ascii="Calibri" w:eastAsia="Times New Roman" w:hAnsi="Calibri" w:cs="Times New Roman"/>
-                <w:color w:val="000000"/>
-                <w:lang w:eastAsia="sv-SE"/>
-              </w:rPr>
-            </w:pPr>
-            <w:r>
-              <w:rPr>
-                <w:rFonts w:ascii="Calibri" w:eastAsia="Times New Roman" w:hAnsi="Calibri" w:cs="Times New Roman"/>
-                <w:color w:val="000000"/>
-                <w:lang w:eastAsia="sv-SE"/>
-              </w:rPr>
-              <w:t>Skapa interationsplan 4</w:t>
+            <w:tcW w:w="2775" w:type="dxa"/>
+            <w:tcBorders>
+              <w:top w:val="single" w:sz="4" w:space="0" w:color="auto"/>
+              <w:left w:val="nil"/>
+              <w:bottom w:val="single" w:sz="4" w:space="0" w:color="auto"/>
+              <w:right w:val="single" w:sz="4" w:space="0" w:color="auto"/>
+            </w:tcBorders>
+            <w:shd w:val="clear" w:color="000000" w:fill="DDD9C4"/>
+            <w:noWrap/>
+            <w:vAlign w:val="bottom"/>
+          </w:tcPr>
+          <w:p>
+            <w:pPr>
+              <w:spacing w:after="0" w:line="240" w:lineRule="auto"/>
+              <w:rPr>
+                <w:rFonts w:ascii="Calibri" w:eastAsia="Times New Roman" w:hAnsi="Calibri" w:cs="Times New Roman"/>
+                <w:color w:val="000000"/>
+                <w:lang w:eastAsia="sv-SE"/>
+              </w:rPr>
+            </w:pPr>
+            <w:r>
+              <w:rPr>
+                <w:rFonts w:ascii="Calibri" w:eastAsia="Times New Roman" w:hAnsi="Calibri" w:cs="Times New Roman"/>
+                <w:color w:val="000000"/>
+                <w:lang w:eastAsia="sv-SE"/>
+              </w:rPr>
+              <w:t>Övrig dokumentation</w:t>
             </w:r>
           </w:p>
         </w:tc>
@@ -2644,7 +2580,7 @@
                 <w:color w:val="000000"/>
                 <w:lang w:eastAsia="sv-SE"/>
               </w:rPr>
-              <w:t>Ej påbörjad</w:t>
+              <w:t>Fortlöpande</w:t>
             </w:r>
           </w:p>
         </w:tc>
@@ -2676,7 +2612,7 @@
                 <w:color w:val="000000"/>
                 <w:lang w:eastAsia="sv-SE"/>
               </w:rPr>
-              <w:t>1</w:t>
+              <w:t>-</w:t>
             </w:r>
           </w:p>
         </w:tc>
@@ -2702,6 +2638,14 @@
                 <w:lang w:eastAsia="sv-SE"/>
               </w:rPr>
             </w:pPr>
+            <w:r>
+              <w:rPr>
+                <w:rFonts w:ascii="Calibri" w:eastAsia="Times New Roman" w:hAnsi="Calibri" w:cs="Times New Roman"/>
+                <w:color w:val="000000"/>
+                <w:lang w:eastAsia="sv-SE"/>
+              </w:rPr>
+              <w:t>0,3</w:t>
+            </w:r>
           </w:p>
         </w:tc>
       </w:tr>
@@ -2735,34 +2679,26 @@
         </w:tc>
         <w:tc>
           <w:tcPr>
-            <w:tcW w:w="2620" w:type="dxa"/>
-            <w:tcBorders>
-              <w:top w:val="single" w:sz="4" w:space="0" w:color="auto"/>
-              <w:left w:val="nil"/>
-              <w:bottom w:val="single" w:sz="4" w:space="0" w:color="auto"/>
-              <w:right w:val="single" w:sz="4" w:space="0" w:color="auto"/>
-            </w:tcBorders>
-            <w:shd w:val="clear" w:color="000000" w:fill="DDD9C4"/>
-            <w:noWrap/>
-            <w:vAlign w:val="bottom"/>
-          </w:tcPr>
-          <w:p>
-            <w:pPr>
-              <w:spacing w:after="0" w:line="240" w:lineRule="auto"/>
-              <w:rPr>
-                <w:rFonts w:ascii="Calibri" w:eastAsia="Times New Roman" w:hAnsi="Calibri" w:cs="Times New Roman"/>
-                <w:color w:val="000000"/>
-                <w:lang w:eastAsia="sv-SE"/>
-              </w:rPr>
-            </w:pPr>
-            <w:r>
-              <w:rPr>
-                <w:rFonts w:ascii="Calibri" w:eastAsia="Times New Roman" w:hAnsi="Calibri" w:cs="Times New Roman"/>
-                <w:color w:val="000000"/>
-                <w:lang w:eastAsia="sv-SE"/>
-              </w:rPr>
-              <w:t>Övrig dokumentation</w:t>
-            </w:r>
+            <w:tcW w:w="2775" w:type="dxa"/>
+            <w:tcBorders>
+              <w:top w:val="single" w:sz="4" w:space="0" w:color="auto"/>
+              <w:left w:val="nil"/>
+              <w:bottom w:val="single" w:sz="4" w:space="0" w:color="auto"/>
+              <w:right w:val="single" w:sz="4" w:space="0" w:color="auto"/>
+            </w:tcBorders>
+            <w:shd w:val="clear" w:color="000000" w:fill="DDD9C4"/>
+            <w:noWrap/>
+            <w:vAlign w:val="bottom"/>
+          </w:tcPr>
+          <w:p>
+            <w:pPr>
+              <w:spacing w:after="0" w:line="240" w:lineRule="auto"/>
+              <w:rPr>
+                <w:rFonts w:ascii="Calibri" w:eastAsia="Times New Roman" w:hAnsi="Calibri" w:cs="Times New Roman"/>
+                <w:color w:val="000000"/>
+                <w:lang w:eastAsia="sv-SE"/>
+              </w:rPr>
+            </w:pPr>
           </w:p>
         </w:tc>
         <w:tc>
@@ -2793,7 +2729,7 @@
                 <w:color w:val="000000"/>
                 <w:lang w:eastAsia="sv-SE"/>
               </w:rPr>
-              <w:t>Fortlöpande</w:t>
+              <w:t>Summa</w:t>
             </w:r>
           </w:p>
         </w:tc>
@@ -2825,7 +2761,7 @@
                 <w:color w:val="000000"/>
                 <w:lang w:eastAsia="sv-SE"/>
               </w:rPr>
-              <w:t>-</w:t>
+              <w:t>27</w:t>
             </w:r>
           </w:p>
         </w:tc>
@@ -2851,6 +2787,14 @@
                 <w:lang w:eastAsia="sv-SE"/>
               </w:rPr>
             </w:pPr>
+            <w:r>
+              <w:rPr>
+                <w:rFonts w:ascii="Calibri" w:eastAsia="Times New Roman" w:hAnsi="Calibri" w:cs="Times New Roman"/>
+                <w:color w:val="000000"/>
+                <w:lang w:eastAsia="sv-SE"/>
+              </w:rPr>
+              <w:t>19,5</w:t>
+            </w:r>
           </w:p>
         </w:tc>
       </w:tr>
@@ -2884,7 +2828,7 @@
         </w:tc>
         <w:tc>
           <w:tcPr>
-            <w:tcW w:w="2620" w:type="dxa"/>
+            <w:tcW w:w="2775" w:type="dxa"/>
             <w:tcBorders>
               <w:top w:val="single" w:sz="4" w:space="0" w:color="auto"/>
               <w:left w:val="nil"/>
@@ -2934,7 +2878,7 @@
                 <w:color w:val="000000"/>
                 <w:lang w:eastAsia="sv-SE"/>
               </w:rPr>
-              <w:t>Summa</w:t>
+              <w:t>Tid f.g. iteration</w:t>
             </w:r>
           </w:p>
         </w:tc>
@@ -2984,6 +2928,14 @@
                 <w:lang w:eastAsia="sv-SE"/>
               </w:rPr>
             </w:pPr>
+            <w:r>
+              <w:rPr>
+                <w:rFonts w:ascii="Calibri" w:eastAsia="Times New Roman" w:hAnsi="Calibri" w:cs="Times New Roman"/>
+                <w:color w:val="000000"/>
+                <w:lang w:eastAsia="sv-SE"/>
+              </w:rPr>
+              <w:t>80,8</w:t>
+            </w:r>
           </w:p>
         </w:tc>
       </w:tr>
@@ -3017,7 +2969,7 @@
         </w:tc>
         <w:tc>
           <w:tcPr>
-            <w:tcW w:w="2620" w:type="dxa"/>
+            <w:tcW w:w="2775" w:type="dxa"/>
             <w:tcBorders>
               <w:top w:val="single" w:sz="4" w:space="0" w:color="auto"/>
               <w:left w:val="nil"/>
@@ -3067,7 +3019,7 @@
                 <w:color w:val="000000"/>
                 <w:lang w:eastAsia="sv-SE"/>
               </w:rPr>
-              <w:t>Tid f.g. iteration</w:t>
+              <w:t>Total tid</w:t>
             </w:r>
           </w:p>
         </w:tc>
@@ -3123,141 +3075,8 @@
                 <w:color w:val="000000"/>
                 <w:lang w:eastAsia="sv-SE"/>
               </w:rPr>
-              <w:t>80,8</w:t>
-            </w:r>
-          </w:p>
-        </w:tc>
-      </w:tr>
-      <w:tr>
-        <w:trPr>
-          <w:trHeight w:val="300"/>
-        </w:trPr>
-        <w:tc>
-          <w:tcPr>
-            <w:tcW w:w="2460" w:type="dxa"/>
-            <w:tcBorders>
-              <w:top w:val="single" w:sz="4" w:space="0" w:color="auto"/>
-              <w:left w:val="single" w:sz="4" w:space="0" w:color="auto"/>
-              <w:bottom w:val="single" w:sz="4" w:space="0" w:color="auto"/>
-              <w:right w:val="single" w:sz="4" w:space="0" w:color="auto"/>
-            </w:tcBorders>
-            <w:shd w:val="clear" w:color="000000" w:fill="DDD9C4"/>
-            <w:noWrap/>
-            <w:vAlign w:val="bottom"/>
-          </w:tcPr>
-          <w:p>
-            <w:pPr>
-              <w:spacing w:after="0" w:line="240" w:lineRule="auto"/>
-              <w:rPr>
-                <w:rFonts w:ascii="Calibri" w:eastAsia="Times New Roman" w:hAnsi="Calibri" w:cs="Times New Roman"/>
-                <w:color w:val="000000"/>
-                <w:lang w:eastAsia="sv-SE"/>
-              </w:rPr>
-            </w:pPr>
-          </w:p>
-        </w:tc>
-        <w:tc>
-          <w:tcPr>
-            <w:tcW w:w="2620" w:type="dxa"/>
-            <w:tcBorders>
-              <w:top w:val="single" w:sz="4" w:space="0" w:color="auto"/>
-              <w:left w:val="nil"/>
-              <w:bottom w:val="single" w:sz="4" w:space="0" w:color="auto"/>
-              <w:right w:val="single" w:sz="4" w:space="0" w:color="auto"/>
-            </w:tcBorders>
-            <w:shd w:val="clear" w:color="000000" w:fill="DDD9C4"/>
-            <w:noWrap/>
-            <w:vAlign w:val="bottom"/>
-          </w:tcPr>
-          <w:p>
-            <w:pPr>
-              <w:spacing w:after="0" w:line="240" w:lineRule="auto"/>
-              <w:rPr>
-                <w:rFonts w:ascii="Calibri" w:eastAsia="Times New Roman" w:hAnsi="Calibri" w:cs="Times New Roman"/>
-                <w:color w:val="000000"/>
-                <w:lang w:eastAsia="sv-SE"/>
-              </w:rPr>
-            </w:pPr>
-          </w:p>
-        </w:tc>
-        <w:tc>
-          <w:tcPr>
-            <w:tcW w:w="1597" w:type="dxa"/>
-            <w:tcBorders>
-              <w:top w:val="single" w:sz="4" w:space="0" w:color="auto"/>
-              <w:left w:val="nil"/>
-              <w:bottom w:val="single" w:sz="4" w:space="0" w:color="auto"/>
-              <w:right w:val="single" w:sz="4" w:space="0" w:color="auto"/>
-            </w:tcBorders>
-            <w:shd w:val="clear" w:color="000000" w:fill="DDD9C4"/>
-            <w:noWrap/>
-            <w:vAlign w:val="bottom"/>
-          </w:tcPr>
-          <w:p>
-            <w:pPr>
-              <w:spacing w:after="0" w:line="240" w:lineRule="auto"/>
-              <w:rPr>
-                <w:rFonts w:ascii="Calibri" w:eastAsia="Times New Roman" w:hAnsi="Calibri" w:cs="Times New Roman"/>
-                <w:color w:val="000000"/>
-                <w:lang w:eastAsia="sv-SE"/>
-              </w:rPr>
-            </w:pPr>
-            <w:r>
-              <w:rPr>
-                <w:rFonts w:ascii="Calibri" w:eastAsia="Times New Roman" w:hAnsi="Calibri" w:cs="Times New Roman"/>
-                <w:color w:val="000000"/>
-                <w:lang w:eastAsia="sv-SE"/>
-              </w:rPr>
-              <w:t>Total tid</w:t>
-            </w:r>
-          </w:p>
-        </w:tc>
-        <w:tc>
-          <w:tcPr>
-            <w:tcW w:w="1440" w:type="dxa"/>
-            <w:tcBorders>
-              <w:top w:val="single" w:sz="4" w:space="0" w:color="auto"/>
-              <w:left w:val="nil"/>
-              <w:bottom w:val="single" w:sz="4" w:space="0" w:color="auto"/>
-              <w:right w:val="single" w:sz="4" w:space="0" w:color="auto"/>
-            </w:tcBorders>
-            <w:shd w:val="clear" w:color="000000" w:fill="DDD9C4"/>
-            <w:noWrap/>
-            <w:vAlign w:val="bottom"/>
-          </w:tcPr>
-          <w:p>
-            <w:pPr>
-              <w:spacing w:after="0" w:line="240" w:lineRule="auto"/>
-              <w:rPr>
-                <w:rFonts w:ascii="Calibri" w:eastAsia="Times New Roman" w:hAnsi="Calibri" w:cs="Times New Roman"/>
-                <w:color w:val="000000"/>
-                <w:lang w:eastAsia="sv-SE"/>
-              </w:rPr>
-            </w:pPr>
-          </w:p>
-        </w:tc>
-        <w:tc>
-          <w:tcPr>
-            <w:tcW w:w="1360" w:type="dxa"/>
-            <w:tcBorders>
-              <w:top w:val="single" w:sz="4" w:space="0" w:color="auto"/>
-              <w:left w:val="nil"/>
-              <w:bottom w:val="single" w:sz="4" w:space="0" w:color="auto"/>
-              <w:right w:val="single" w:sz="4" w:space="0" w:color="auto"/>
-            </w:tcBorders>
-            <w:shd w:val="clear" w:color="000000" w:fill="DDD9C4"/>
-            <w:noWrap/>
-            <w:vAlign w:val="bottom"/>
-          </w:tcPr>
-          <w:p>
-            <w:pPr>
-              <w:spacing w:after="0" w:line="240" w:lineRule="auto"/>
-              <w:rPr>
-                <w:rFonts w:ascii="Calibri" w:eastAsia="Times New Roman" w:hAnsi="Calibri" w:cs="Times New Roman"/>
-                <w:color w:val="000000"/>
-                <w:lang w:eastAsia="sv-SE"/>
-              </w:rPr>
-            </w:pPr>
+              <w:t>100,3</w:t>
+            </w:r>
           </w:p>
         </w:tc>
       </w:tr>
@@ -3625,14 +3444,6 @@
                 <w:lang w:eastAsia="sv-SE"/>
               </w:rPr>
             </w:pPr>
-            <w:r>
-              <w:rPr>
-                <w:rFonts w:ascii="Calibri" w:eastAsia="Times New Roman" w:hAnsi="Calibri" w:cs="Times New Roman"/>
-                <w:color w:val="000000"/>
-                <w:lang w:eastAsia="sv-SE"/>
-              </w:rPr>
-              <w:t>1</w:t>
-            </w:r>
           </w:p>
         </w:tc>
       </w:tr>
@@ -3760,14 +3571,6 @@
                 <w:lang w:eastAsia="sv-SE"/>
               </w:rPr>
             </w:pPr>
-            <w:r>
-              <w:rPr>
-                <w:rFonts w:ascii="Calibri" w:eastAsia="Times New Roman" w:hAnsi="Calibri" w:cs="Times New Roman"/>
-                <w:color w:val="000000"/>
-                <w:lang w:eastAsia="sv-SE"/>
-              </w:rPr>
-              <w:t>2</w:t>
-            </w:r>
           </w:p>
         </w:tc>
       </w:tr>
@@ -3895,14 +3698,6 @@
                 <w:lang w:eastAsia="sv-SE"/>
               </w:rPr>
             </w:pPr>
-            <w:r>
-              <w:rPr>
-                <w:rFonts w:ascii="Calibri" w:eastAsia="Times New Roman" w:hAnsi="Calibri" w:cs="Times New Roman"/>
-                <w:color w:val="000000"/>
-                <w:lang w:eastAsia="sv-SE"/>
-              </w:rPr>
-              <w:t>0,5</w:t>
-            </w:r>
           </w:p>
         </w:tc>
       </w:tr>
@@ -4030,14 +3825,6 @@
                 <w:lang w:eastAsia="sv-SE"/>
               </w:rPr>
             </w:pPr>
-            <w:r>
-              <w:rPr>
-                <w:rFonts w:ascii="Calibri" w:eastAsia="Times New Roman" w:hAnsi="Calibri" w:cs="Times New Roman"/>
-                <w:color w:val="000000"/>
-                <w:lang w:eastAsia="sv-SE"/>
-              </w:rPr>
-              <w:t>2</w:t>
-            </w:r>
           </w:p>
         </w:tc>
       </w:tr>
@@ -4165,14 +3952,6 @@
                 <w:lang w:eastAsia="sv-SE"/>
               </w:rPr>
             </w:pPr>
-            <w:r>
-              <w:rPr>
-                <w:rFonts w:ascii="Calibri" w:eastAsia="Times New Roman" w:hAnsi="Calibri" w:cs="Times New Roman"/>
-                <w:color w:val="000000"/>
-                <w:lang w:eastAsia="sv-SE"/>
-              </w:rPr>
-              <w:t>0,5</w:t>
-            </w:r>
           </w:p>
         </w:tc>
       </w:tr>
@@ -4292,14 +4071,6 @@
                 <w:lang w:eastAsia="sv-SE"/>
               </w:rPr>
             </w:pPr>
-            <w:r>
-              <w:rPr>
-                <w:rFonts w:ascii="Calibri" w:eastAsia="Times New Roman" w:hAnsi="Calibri" w:cs="Times New Roman"/>
-                <w:color w:val="000000"/>
-                <w:lang w:eastAsia="sv-SE"/>
-              </w:rPr>
-              <w:t>0,5</w:t>
-            </w:r>
           </w:p>
         </w:tc>
       </w:tr>
@@ -4427,14 +4198,6 @@
                 <w:lang w:eastAsia="sv-SE"/>
               </w:rPr>
             </w:pPr>
-            <w:r>
-              <w:rPr>
-                <w:rFonts w:ascii="Calibri" w:eastAsia="Times New Roman" w:hAnsi="Calibri" w:cs="Times New Roman"/>
-                <w:color w:val="000000"/>
-                <w:lang w:eastAsia="sv-SE"/>
-              </w:rPr>
-              <w:t>4</w:t>
-            </w:r>
           </w:p>
         </w:tc>
       </w:tr>
@@ -4554,14 +4317,6 @@
                 <w:lang w:eastAsia="sv-SE"/>
               </w:rPr>
             </w:pPr>
-            <w:r>
-              <w:rPr>
-                <w:rFonts w:ascii="Calibri" w:eastAsia="Times New Roman" w:hAnsi="Calibri" w:cs="Times New Roman"/>
-                <w:color w:val="000000"/>
-                <w:lang w:eastAsia="sv-SE"/>
-              </w:rPr>
-              <w:t>1</w:t>
-            </w:r>
           </w:p>
         </w:tc>
       </w:tr>
@@ -4689,14 +4444,6 @@
                 <w:lang w:eastAsia="sv-SE"/>
               </w:rPr>
             </w:pPr>
-            <w:r>
-              <w:rPr>
-                <w:rFonts w:ascii="Calibri" w:eastAsia="Times New Roman" w:hAnsi="Calibri" w:cs="Times New Roman"/>
-                <w:color w:val="000000"/>
-                <w:lang w:eastAsia="sv-SE"/>
-              </w:rPr>
-              <w:t>1</w:t>
-            </w:r>
           </w:p>
         </w:tc>
       </w:tr>
@@ -4824,14 +4571,6 @@
                 <w:lang w:eastAsia="sv-SE"/>
               </w:rPr>
             </w:pPr>
-            <w:r>
-              <w:rPr>
-                <w:rFonts w:ascii="Calibri" w:eastAsia="Times New Roman" w:hAnsi="Calibri" w:cs="Times New Roman"/>
-                <w:color w:val="000000"/>
-                <w:lang w:eastAsia="sv-SE"/>
-              </w:rPr>
-              <w:t>1</w:t>
-            </w:r>
           </w:p>
         </w:tc>
       </w:tr>
@@ -4951,14 +4690,6 @@
                 <w:lang w:eastAsia="sv-SE"/>
               </w:rPr>
             </w:pPr>
-            <w:r>
-              <w:rPr>
-                <w:rFonts w:ascii="Calibri" w:eastAsia="Times New Roman" w:hAnsi="Calibri" w:cs="Times New Roman"/>
-                <w:color w:val="000000"/>
-                <w:lang w:eastAsia="sv-SE"/>
-              </w:rPr>
-              <w:t>1</w:t>
-            </w:r>
           </w:p>
         </w:tc>
       </w:tr>
@@ -5040,7 +4771,7 @@
                 <w:color w:val="000000"/>
                 <w:lang w:eastAsia="sv-SE"/>
               </w:rPr>
-              <w:t>Ej påbörjad</w:t>
+              <w:t>Framskjuten</w:t>
             </w:r>
           </w:p>
         </w:tc>
@@ -5167,7 +4898,7 @@
                 <w:color w:val="000000"/>
                 <w:lang w:eastAsia="sv-SE"/>
               </w:rPr>
-              <w:t>Ej påbörjad</w:t>
+              <w:t>Framskjuten</w:t>
             </w:r>
           </w:p>
         </w:tc>
@@ -5286,8 +5017,10 @@
                 <w:color w:val="000000"/>
                 <w:lang w:eastAsia="sv-SE"/>
               </w:rPr>
-              <w:t>Ej påbörjad</w:t>
-            </w:r>
+              <w:t>Klar</w:t>
+            </w:r>
+            <w:bookmarkStart w:id="0" w:name="_GoBack"/>
+            <w:bookmarkEnd w:id="0"/>
           </w:p>
         </w:tc>
         <w:tc>
@@ -5554,6 +5287,14 @@
                 <w:lang w:eastAsia="sv-SE"/>
               </w:rPr>
             </w:pPr>
+            <w:r>
+              <w:rPr>
+                <w:rFonts w:ascii="Calibri" w:eastAsia="Times New Roman" w:hAnsi="Calibri" w:cs="Times New Roman"/>
+                <w:color w:val="000000"/>
+                <w:lang w:eastAsia="sv-SE"/>
+              </w:rPr>
+              <w:t>19,5</w:t>
+            </w:r>
           </w:p>
         </w:tc>
       </w:tr>
@@ -5768,14 +5509,19 @@
                 <w:lang w:eastAsia="sv-SE"/>
               </w:rPr>
             </w:pPr>
+            <w:r>
+              <w:rPr>
+                <w:rFonts w:ascii="Calibri" w:eastAsia="Times New Roman" w:hAnsi="Calibri" w:cs="Times New Roman"/>
+                <w:color w:val="000000"/>
+                <w:lang w:eastAsia="sv-SE"/>
+              </w:rPr>
+              <w:t>100,3</w:t>
+            </w:r>
           </w:p>
         </w:tc>
       </w:tr>
     </w:tbl>
-    <w:p>
-      <w:bookmarkStart w:id="0" w:name="_GoBack"/>
-      <w:bookmarkEnd w:id="0"/>
-    </w:p>
+    <w:p/>
     <w:sectPr>
       <w:headerReference w:type="default" r:id="rId7"/>
       <w:footerReference w:type="default" r:id="rId8"/>
@@ -5847,7 +5593,7 @@
           <w:rPr>
             <w:noProof/>
           </w:rPr>
-          <w:t>2</w:t>
+          <w:t>1</w:t>
         </w:r>
         <w:r>
           <w:rPr>

</xml_diff>